<commit_message>
added assets in folder, added asset table to game design doc, added some game mechanics
</commit_message>
<xml_diff>
--- a/docs/GameDesignDocument.docx
+++ b/docs/GameDesignDocument.docx
@@ -53,7 +53,12 @@
         <w:t xml:space="preserve"> | </w:t>
       </w:r>
       <w:r>
-        <w:t>Nooran.el-sherif@gmail.com</w:t>
+        <w:t>n</w:t>
+      </w:r>
+      <w:bookmarkStart w:id="0" w:name="_GoBack"/>
+      <w:bookmarkEnd w:id="0"/>
+      <w:r>
+        <w:t>ooran.el-sherif@gmail.com</w:t>
       </w:r>
     </w:p>
     <w:p>
@@ -147,6 +152,629 @@
         <w:t>Assets</w:t>
       </w:r>
     </w:p>
+    <w:tbl>
+      <w:tblPr>
+        <w:tblStyle w:val="TableGrid"/>
+        <w:tblW w:w="10060" w:type="dxa"/>
+        <w:tblInd w:w="0" w:type="dxa"/>
+        <w:tblLook w:val="04A0" w:firstRow="1" w:lastRow="0" w:firstColumn="1" w:lastColumn="0" w:noHBand="0" w:noVBand="1"/>
+      </w:tblPr>
+      <w:tblGrid>
+        <w:gridCol w:w="5736"/>
+        <w:gridCol w:w="4324"/>
+      </w:tblGrid>
+      <w:tr>
+        <w:tc>
+          <w:tcPr>
+            <w:tcW w:w="3116" w:type="dxa"/>
+            <w:tcBorders>
+              <w:top w:val="single" w:sz="4" w:space="0" w:color="auto"/>
+              <w:left w:val="single" w:sz="4" w:space="0" w:color="auto"/>
+              <w:bottom w:val="single" w:sz="4" w:space="0" w:color="auto"/>
+              <w:right w:val="single" w:sz="4" w:space="0" w:color="auto"/>
+            </w:tcBorders>
+            <w:hideMark/>
+          </w:tcPr>
+          <w:p>
+            <w:r>
+              <w:t>Image Thumbnail</w:t>
+            </w:r>
+          </w:p>
+        </w:tc>
+        <w:tc>
+          <w:tcPr>
+            <w:tcW w:w="6944" w:type="dxa"/>
+            <w:tcBorders>
+              <w:top w:val="single" w:sz="4" w:space="0" w:color="auto"/>
+              <w:left w:val="single" w:sz="4" w:space="0" w:color="auto"/>
+              <w:bottom w:val="single" w:sz="4" w:space="0" w:color="auto"/>
+              <w:right w:val="single" w:sz="4" w:space="0" w:color="auto"/>
+            </w:tcBorders>
+            <w:hideMark/>
+          </w:tcPr>
+          <w:p>
+            <w:r>
+              <w:t>Description</w:t>
+            </w:r>
+          </w:p>
+        </w:tc>
+      </w:tr>
+      <w:tr>
+        <w:tc>
+          <w:tcPr>
+            <w:tcW w:w="3116" w:type="dxa"/>
+            <w:tcBorders>
+              <w:top w:val="single" w:sz="4" w:space="0" w:color="auto"/>
+              <w:left w:val="single" w:sz="4" w:space="0" w:color="auto"/>
+              <w:bottom w:val="single" w:sz="4" w:space="0" w:color="auto"/>
+              <w:right w:val="single" w:sz="4" w:space="0" w:color="auto"/>
+            </w:tcBorders>
+            <w:hideMark/>
+          </w:tcPr>
+          <w:p>
+            <w:r>
+              <w:rPr>
+                <w:noProof/>
+              </w:rPr>
+              <w:drawing>
+                <wp:inline distT="0" distB="0" distL="0" distR="0" wp14:anchorId="5DE1E544" wp14:editId="47936F79">
+                  <wp:extent cx="3333750" cy="1581150"/>
+                  <wp:effectExtent l="0" t="0" r="0" b="0"/>
+                  <wp:docPr id="6" name="Picture 6"/>
+                  <wp:cNvGraphicFramePr>
+                    <a:graphicFrameLocks xmlns:a="http://schemas.openxmlformats.org/drawingml/2006/main" noChangeAspect="1"/>
+                  </wp:cNvGraphicFramePr>
+                  <a:graphic xmlns:a="http://schemas.openxmlformats.org/drawingml/2006/main">
+                    <a:graphicData uri="http://schemas.openxmlformats.org/drawingml/2006/picture">
+                      <pic:pic xmlns:pic="http://schemas.openxmlformats.org/drawingml/2006/picture">
+                        <pic:nvPicPr>
+                          <pic:cNvPr id="0" name="Picture 2"/>
+                          <pic:cNvPicPr>
+                            <a:picLocks noChangeAspect="1" noChangeArrowheads="1"/>
+                          </pic:cNvPicPr>
+                        </pic:nvPicPr>
+                        <pic:blipFill>
+                          <a:blip r:embed="rId5" cstate="print">
+                            <a:extLst>
+                              <a:ext uri="{28A0092B-C50C-407E-A947-70E740481C1C}">
+                                <a14:useLocalDpi xmlns:a14="http://schemas.microsoft.com/office/drawing/2010/main" val="0"/>
+                              </a:ext>
+                            </a:extLst>
+                          </a:blip>
+                          <a:srcRect/>
+                          <a:stretch>
+                            <a:fillRect/>
+                          </a:stretch>
+                        </pic:blipFill>
+                        <pic:spPr bwMode="auto">
+                          <a:xfrm>
+                            <a:off x="0" y="0"/>
+                            <a:ext cx="3333750" cy="1581150"/>
+                          </a:xfrm>
+                          <a:prstGeom prst="rect">
+                            <a:avLst/>
+                          </a:prstGeom>
+                          <a:noFill/>
+                          <a:ln>
+                            <a:noFill/>
+                          </a:ln>
+                        </pic:spPr>
+                      </pic:pic>
+                    </a:graphicData>
+                  </a:graphic>
+                </wp:inline>
+              </w:drawing>
+            </w:r>
+          </w:p>
+        </w:tc>
+        <w:tc>
+          <w:tcPr>
+            <w:tcW w:w="6944" w:type="dxa"/>
+            <w:tcBorders>
+              <w:top w:val="single" w:sz="4" w:space="0" w:color="auto"/>
+              <w:left w:val="single" w:sz="4" w:space="0" w:color="auto"/>
+              <w:bottom w:val="single" w:sz="4" w:space="0" w:color="auto"/>
+              <w:right w:val="single" w:sz="4" w:space="0" w:color="auto"/>
+            </w:tcBorders>
+            <w:hideMark/>
+          </w:tcPr>
+          <w:p>
+            <w:r>
+              <w:t xml:space="preserve">The background for level 1. </w:t>
+            </w:r>
+          </w:p>
+          <w:p>
+            <w:r>
+              <w:t xml:space="preserve">A sunny city </w:t>
+            </w:r>
+            <w:proofErr w:type="gramStart"/>
+            <w:r>
+              <w:t>backdrop</w:t>
+            </w:r>
+            <w:proofErr w:type="gramEnd"/>
+            <w:r>
+              <w:t>.</w:t>
+            </w:r>
+          </w:p>
+        </w:tc>
+      </w:tr>
+      <w:tr>
+        <w:tc>
+          <w:tcPr>
+            <w:tcW w:w="3116" w:type="dxa"/>
+            <w:tcBorders>
+              <w:top w:val="single" w:sz="4" w:space="0" w:color="auto"/>
+              <w:left w:val="single" w:sz="4" w:space="0" w:color="auto"/>
+              <w:bottom w:val="single" w:sz="4" w:space="0" w:color="auto"/>
+              <w:right w:val="single" w:sz="4" w:space="0" w:color="auto"/>
+            </w:tcBorders>
+            <w:hideMark/>
+          </w:tcPr>
+          <w:p>
+            <w:r>
+              <w:rPr>
+                <w:noProof/>
+              </w:rPr>
+              <w:drawing>
+                <wp:inline distT="0" distB="0" distL="0" distR="0" wp14:anchorId="3E25450F" wp14:editId="2C83A615">
+                  <wp:extent cx="3343275" cy="1581150"/>
+                  <wp:effectExtent l="0" t="0" r="9525" b="0"/>
+                  <wp:docPr id="5" name="Picture 5"/>
+                  <wp:cNvGraphicFramePr>
+                    <a:graphicFrameLocks xmlns:a="http://schemas.openxmlformats.org/drawingml/2006/main" noChangeAspect="1"/>
+                  </wp:cNvGraphicFramePr>
+                  <a:graphic xmlns:a="http://schemas.openxmlformats.org/drawingml/2006/main">
+                    <a:graphicData uri="http://schemas.openxmlformats.org/drawingml/2006/picture">
+                      <pic:pic xmlns:pic="http://schemas.openxmlformats.org/drawingml/2006/picture">
+                        <pic:nvPicPr>
+                          <pic:cNvPr id="0" name="Picture 3"/>
+                          <pic:cNvPicPr>
+                            <a:picLocks noChangeAspect="1" noChangeArrowheads="1"/>
+                          </pic:cNvPicPr>
+                        </pic:nvPicPr>
+                        <pic:blipFill>
+                          <a:blip r:embed="rId6" cstate="print">
+                            <a:extLst>
+                              <a:ext uri="{28A0092B-C50C-407E-A947-70E740481C1C}">
+                                <a14:useLocalDpi xmlns:a14="http://schemas.microsoft.com/office/drawing/2010/main" val="0"/>
+                              </a:ext>
+                            </a:extLst>
+                          </a:blip>
+                          <a:srcRect/>
+                          <a:stretch>
+                            <a:fillRect/>
+                          </a:stretch>
+                        </pic:blipFill>
+                        <pic:spPr bwMode="auto">
+                          <a:xfrm>
+                            <a:off x="0" y="0"/>
+                            <a:ext cx="3343275" cy="1581150"/>
+                          </a:xfrm>
+                          <a:prstGeom prst="rect">
+                            <a:avLst/>
+                          </a:prstGeom>
+                          <a:noFill/>
+                          <a:ln>
+                            <a:noFill/>
+                          </a:ln>
+                        </pic:spPr>
+                      </pic:pic>
+                    </a:graphicData>
+                  </a:graphic>
+                </wp:inline>
+              </w:drawing>
+            </w:r>
+          </w:p>
+        </w:tc>
+        <w:tc>
+          <w:tcPr>
+            <w:tcW w:w="6944" w:type="dxa"/>
+            <w:tcBorders>
+              <w:top w:val="single" w:sz="4" w:space="0" w:color="auto"/>
+              <w:left w:val="single" w:sz="4" w:space="0" w:color="auto"/>
+              <w:bottom w:val="single" w:sz="4" w:space="0" w:color="auto"/>
+              <w:right w:val="single" w:sz="4" w:space="0" w:color="auto"/>
+            </w:tcBorders>
+            <w:hideMark/>
+          </w:tcPr>
+          <w:p>
+            <w:r>
+              <w:t xml:space="preserve">The background for level 2. </w:t>
+            </w:r>
+          </w:p>
+          <w:p>
+            <w:r>
+              <w:t>A dark, rainy city backdrop.</w:t>
+            </w:r>
+          </w:p>
+        </w:tc>
+      </w:tr>
+      <w:tr>
+        <w:tc>
+          <w:tcPr>
+            <w:tcW w:w="3116" w:type="dxa"/>
+            <w:tcBorders>
+              <w:top w:val="single" w:sz="4" w:space="0" w:color="auto"/>
+              <w:left w:val="single" w:sz="4" w:space="0" w:color="auto"/>
+              <w:bottom w:val="single" w:sz="4" w:space="0" w:color="auto"/>
+              <w:right w:val="single" w:sz="4" w:space="0" w:color="auto"/>
+            </w:tcBorders>
+            <w:hideMark/>
+          </w:tcPr>
+          <w:p>
+            <w:r>
+              <w:rPr>
+                <w:noProof/>
+              </w:rPr>
+              <w:lastRenderedPageBreak/>
+              <w:drawing>
+                <wp:inline distT="0" distB="0" distL="0" distR="0" wp14:anchorId="36D724BF" wp14:editId="4BC20FF4">
+                  <wp:extent cx="3333750" cy="1971675"/>
+                  <wp:effectExtent l="0" t="0" r="0" b="9525"/>
+                  <wp:docPr id="4" name="Picture 4"/>
+                  <wp:cNvGraphicFramePr>
+                    <a:graphicFrameLocks xmlns:a="http://schemas.openxmlformats.org/drawingml/2006/main" noChangeAspect="1"/>
+                  </wp:cNvGraphicFramePr>
+                  <a:graphic xmlns:a="http://schemas.openxmlformats.org/drawingml/2006/main">
+                    <a:graphicData uri="http://schemas.openxmlformats.org/drawingml/2006/picture">
+                      <pic:pic xmlns:pic="http://schemas.openxmlformats.org/drawingml/2006/picture">
+                        <pic:nvPicPr>
+                          <pic:cNvPr id="0" name="Picture 1"/>
+                          <pic:cNvPicPr>
+                            <a:picLocks noChangeAspect="1" noChangeArrowheads="1"/>
+                          </pic:cNvPicPr>
+                        </pic:nvPicPr>
+                        <pic:blipFill>
+                          <a:blip r:embed="rId7">
+                            <a:extLst>
+                              <a:ext uri="{28A0092B-C50C-407E-A947-70E740481C1C}">
+                                <a14:useLocalDpi xmlns:a14="http://schemas.microsoft.com/office/drawing/2010/main" val="0"/>
+                              </a:ext>
+                            </a:extLst>
+                          </a:blip>
+                          <a:srcRect/>
+                          <a:stretch>
+                            <a:fillRect/>
+                          </a:stretch>
+                        </pic:blipFill>
+                        <pic:spPr bwMode="auto">
+                          <a:xfrm>
+                            <a:off x="0" y="0"/>
+                            <a:ext cx="3333750" cy="1971675"/>
+                          </a:xfrm>
+                          <a:prstGeom prst="rect">
+                            <a:avLst/>
+                          </a:prstGeom>
+                          <a:noFill/>
+                          <a:ln>
+                            <a:noFill/>
+                          </a:ln>
+                        </pic:spPr>
+                      </pic:pic>
+                    </a:graphicData>
+                  </a:graphic>
+                </wp:inline>
+              </w:drawing>
+            </w:r>
+          </w:p>
+        </w:tc>
+        <w:tc>
+          <w:tcPr>
+            <w:tcW w:w="6944" w:type="dxa"/>
+            <w:tcBorders>
+              <w:top w:val="single" w:sz="4" w:space="0" w:color="auto"/>
+              <w:left w:val="single" w:sz="4" w:space="0" w:color="auto"/>
+              <w:bottom w:val="single" w:sz="4" w:space="0" w:color="auto"/>
+              <w:right w:val="single" w:sz="4" w:space="0" w:color="auto"/>
+            </w:tcBorders>
+            <w:hideMark/>
+          </w:tcPr>
+          <w:p>
+            <w:r>
+              <w:t>The atlas for the Teacher representing the Player.</w:t>
+            </w:r>
+          </w:p>
+        </w:tc>
+      </w:tr>
+      <w:tr>
+        <w:tc>
+          <w:tcPr>
+            <w:tcW w:w="3116" w:type="dxa"/>
+            <w:tcBorders>
+              <w:top w:val="single" w:sz="4" w:space="0" w:color="auto"/>
+              <w:left w:val="single" w:sz="4" w:space="0" w:color="auto"/>
+              <w:bottom w:val="single" w:sz="4" w:space="0" w:color="auto"/>
+              <w:right w:val="single" w:sz="4" w:space="0" w:color="auto"/>
+            </w:tcBorders>
+            <w:hideMark/>
+          </w:tcPr>
+          <w:p>
+            <w:pPr>
+              <w:rPr>
+                <w:noProof/>
+              </w:rPr>
+            </w:pPr>
+            <w:r>
+              <w:rPr>
+                <w:noProof/>
+              </w:rPr>
+              <w:drawing>
+                <wp:inline distT="0" distB="0" distL="0" distR="0" wp14:anchorId="76A9741F" wp14:editId="1A77593C">
+                  <wp:extent cx="3505200" cy="1647825"/>
+                  <wp:effectExtent l="0" t="0" r="0" b="0"/>
+                  <wp:docPr id="3" name="Picture 3"/>
+                  <wp:cNvGraphicFramePr>
+                    <a:graphicFrameLocks xmlns:a="http://schemas.openxmlformats.org/drawingml/2006/main" noChangeAspect="1"/>
+                  </wp:cNvGraphicFramePr>
+                  <a:graphic xmlns:a="http://schemas.openxmlformats.org/drawingml/2006/main">
+                    <a:graphicData uri="http://schemas.openxmlformats.org/drawingml/2006/picture">
+                      <pic:pic xmlns:pic="http://schemas.openxmlformats.org/drawingml/2006/picture">
+                        <pic:nvPicPr>
+                          <pic:cNvPr id="0" name="Picture 5"/>
+                          <pic:cNvPicPr>
+                            <a:picLocks noChangeAspect="1" noChangeArrowheads="1"/>
+                          </pic:cNvPicPr>
+                        </pic:nvPicPr>
+                        <pic:blipFill>
+                          <a:blip r:embed="rId8">
+                            <a:extLst>
+                              <a:ext uri="{28A0092B-C50C-407E-A947-70E740481C1C}">
+                                <a14:useLocalDpi xmlns:a14="http://schemas.microsoft.com/office/drawing/2010/main" val="0"/>
+                              </a:ext>
+                            </a:extLst>
+                          </a:blip>
+                          <a:srcRect/>
+                          <a:stretch>
+                            <a:fillRect/>
+                          </a:stretch>
+                        </pic:blipFill>
+                        <pic:spPr bwMode="auto">
+                          <a:xfrm>
+                            <a:off x="0" y="0"/>
+                            <a:ext cx="3505200" cy="1647825"/>
+                          </a:xfrm>
+                          <a:prstGeom prst="rect">
+                            <a:avLst/>
+                          </a:prstGeom>
+                          <a:noFill/>
+                          <a:ln>
+                            <a:noFill/>
+                          </a:ln>
+                        </pic:spPr>
+                      </pic:pic>
+                    </a:graphicData>
+                  </a:graphic>
+                </wp:inline>
+              </w:drawing>
+            </w:r>
+          </w:p>
+        </w:tc>
+        <w:tc>
+          <w:tcPr>
+            <w:tcW w:w="6944" w:type="dxa"/>
+            <w:tcBorders>
+              <w:top w:val="single" w:sz="4" w:space="0" w:color="auto"/>
+              <w:left w:val="single" w:sz="4" w:space="0" w:color="auto"/>
+              <w:bottom w:val="single" w:sz="4" w:space="0" w:color="auto"/>
+              <w:right w:val="single" w:sz="4" w:space="0" w:color="auto"/>
+            </w:tcBorders>
+            <w:hideMark/>
+          </w:tcPr>
+          <w:p>
+            <w:r>
+              <w:t xml:space="preserve">An enemy/ obstacle for the Player to avoid. </w:t>
+            </w:r>
+          </w:p>
+          <w:p>
+            <w:r>
+              <w:t>A blue car.</w:t>
+            </w:r>
+          </w:p>
+        </w:tc>
+      </w:tr>
+      <w:tr>
+        <w:tc>
+          <w:tcPr>
+            <w:tcW w:w="3116" w:type="dxa"/>
+            <w:tcBorders>
+              <w:top w:val="single" w:sz="4" w:space="0" w:color="auto"/>
+              <w:left w:val="single" w:sz="4" w:space="0" w:color="auto"/>
+              <w:bottom w:val="single" w:sz="4" w:space="0" w:color="auto"/>
+              <w:right w:val="single" w:sz="4" w:space="0" w:color="auto"/>
+            </w:tcBorders>
+            <w:hideMark/>
+          </w:tcPr>
+          <w:p>
+            <w:pPr>
+              <w:rPr>
+                <w:noProof/>
+              </w:rPr>
+            </w:pPr>
+            <w:r>
+              <w:rPr>
+                <w:noProof/>
+              </w:rPr>
+              <w:drawing>
+                <wp:inline distT="0" distB="0" distL="0" distR="0" wp14:anchorId="5DD8C711" wp14:editId="513EF1F4">
+                  <wp:extent cx="3257550" cy="990600"/>
+                  <wp:effectExtent l="0" t="0" r="0" b="0"/>
+                  <wp:docPr id="2" name="Picture 2"/>
+                  <wp:cNvGraphicFramePr>
+                    <a:graphicFrameLocks xmlns:a="http://schemas.openxmlformats.org/drawingml/2006/main" noChangeAspect="1"/>
+                  </wp:cNvGraphicFramePr>
+                  <a:graphic xmlns:a="http://schemas.openxmlformats.org/drawingml/2006/main">
+                    <a:graphicData uri="http://schemas.openxmlformats.org/drawingml/2006/picture">
+                      <pic:pic xmlns:pic="http://schemas.openxmlformats.org/drawingml/2006/picture">
+                        <pic:nvPicPr>
+                          <pic:cNvPr id="0" name="Picture 7"/>
+                          <pic:cNvPicPr>
+                            <a:picLocks noChangeAspect="1" noChangeArrowheads="1"/>
+                          </pic:cNvPicPr>
+                        </pic:nvPicPr>
+                        <pic:blipFill>
+                          <a:blip r:embed="rId9">
+                            <a:extLst>
+                              <a:ext uri="{28A0092B-C50C-407E-A947-70E740481C1C}">
+                                <a14:useLocalDpi xmlns:a14="http://schemas.microsoft.com/office/drawing/2010/main" val="0"/>
+                              </a:ext>
+                            </a:extLst>
+                          </a:blip>
+                          <a:srcRect/>
+                          <a:stretch>
+                            <a:fillRect/>
+                          </a:stretch>
+                        </pic:blipFill>
+                        <pic:spPr bwMode="auto">
+                          <a:xfrm>
+                            <a:off x="0" y="0"/>
+                            <a:ext cx="3257550" cy="990600"/>
+                          </a:xfrm>
+                          <a:prstGeom prst="rect">
+                            <a:avLst/>
+                          </a:prstGeom>
+                          <a:noFill/>
+                          <a:ln>
+                            <a:noFill/>
+                          </a:ln>
+                        </pic:spPr>
+                      </pic:pic>
+                    </a:graphicData>
+                  </a:graphic>
+                </wp:inline>
+              </w:drawing>
+            </w:r>
+          </w:p>
+        </w:tc>
+        <w:tc>
+          <w:tcPr>
+            <w:tcW w:w="6944" w:type="dxa"/>
+            <w:tcBorders>
+              <w:top w:val="single" w:sz="4" w:space="0" w:color="auto"/>
+              <w:left w:val="single" w:sz="4" w:space="0" w:color="auto"/>
+              <w:bottom w:val="single" w:sz="4" w:space="0" w:color="auto"/>
+              <w:right w:val="single" w:sz="4" w:space="0" w:color="auto"/>
+            </w:tcBorders>
+            <w:hideMark/>
+          </w:tcPr>
+          <w:p>
+            <w:r>
+              <w:t>An enemy/ obstacle for the Player to avoid.</w:t>
+            </w:r>
+          </w:p>
+          <w:p>
+            <w:r>
+              <w:t xml:space="preserve">A city </w:t>
+            </w:r>
+            <w:proofErr w:type="gramStart"/>
+            <w:r>
+              <w:t>bus</w:t>
+            </w:r>
+            <w:proofErr w:type="gramEnd"/>
+            <w:r>
+              <w:t>.</w:t>
+            </w:r>
+          </w:p>
+        </w:tc>
+      </w:tr>
+      <w:tr>
+        <w:tc>
+          <w:tcPr>
+            <w:tcW w:w="3116" w:type="dxa"/>
+            <w:tcBorders>
+              <w:top w:val="single" w:sz="4" w:space="0" w:color="auto"/>
+              <w:left w:val="single" w:sz="4" w:space="0" w:color="auto"/>
+              <w:bottom w:val="single" w:sz="4" w:space="0" w:color="auto"/>
+              <w:right w:val="single" w:sz="4" w:space="0" w:color="auto"/>
+            </w:tcBorders>
+            <w:hideMark/>
+          </w:tcPr>
+          <w:p>
+            <w:pPr>
+              <w:rPr>
+                <w:noProof/>
+              </w:rPr>
+            </w:pPr>
+            <w:r>
+              <w:rPr>
+                <w:noProof/>
+              </w:rPr>
+              <w:drawing>
+                <wp:inline distT="0" distB="0" distL="0" distR="0" wp14:anchorId="6059B01D" wp14:editId="3DF1305C">
+                  <wp:extent cx="2838450" cy="2838450"/>
+                  <wp:effectExtent l="0" t="0" r="0" b="0"/>
+                  <wp:docPr id="1" name="Picture 1"/>
+                  <wp:cNvGraphicFramePr>
+                    <a:graphicFrameLocks xmlns:a="http://schemas.openxmlformats.org/drawingml/2006/main" noChangeAspect="1"/>
+                  </wp:cNvGraphicFramePr>
+                  <a:graphic xmlns:a="http://schemas.openxmlformats.org/drawingml/2006/main">
+                    <a:graphicData uri="http://schemas.openxmlformats.org/drawingml/2006/picture">
+                      <pic:pic xmlns:pic="http://schemas.openxmlformats.org/drawingml/2006/picture">
+                        <pic:nvPicPr>
+                          <pic:cNvPr id="0" name="Picture 8"/>
+                          <pic:cNvPicPr>
+                            <a:picLocks noChangeAspect="1" noChangeArrowheads="1"/>
+                          </pic:cNvPicPr>
+                        </pic:nvPicPr>
+                        <pic:blipFill>
+                          <a:blip r:embed="rId10">
+                            <a:extLst>
+                              <a:ext uri="{28A0092B-C50C-407E-A947-70E740481C1C}">
+                                <a14:useLocalDpi xmlns:a14="http://schemas.microsoft.com/office/drawing/2010/main" val="0"/>
+                              </a:ext>
+                            </a:extLst>
+                          </a:blip>
+                          <a:srcRect/>
+                          <a:stretch>
+                            <a:fillRect/>
+                          </a:stretch>
+                        </pic:blipFill>
+                        <pic:spPr bwMode="auto">
+                          <a:xfrm>
+                            <a:off x="0" y="0"/>
+                            <a:ext cx="2838450" cy="2838450"/>
+                          </a:xfrm>
+                          <a:prstGeom prst="rect">
+                            <a:avLst/>
+                          </a:prstGeom>
+                          <a:noFill/>
+                          <a:ln>
+                            <a:noFill/>
+                          </a:ln>
+                        </pic:spPr>
+                      </pic:pic>
+                    </a:graphicData>
+                  </a:graphic>
+                </wp:inline>
+              </w:drawing>
+            </w:r>
+          </w:p>
+        </w:tc>
+        <w:tc>
+          <w:tcPr>
+            <w:tcW w:w="6944" w:type="dxa"/>
+            <w:tcBorders>
+              <w:top w:val="single" w:sz="4" w:space="0" w:color="auto"/>
+              <w:left w:val="single" w:sz="4" w:space="0" w:color="auto"/>
+              <w:bottom w:val="single" w:sz="4" w:space="0" w:color="auto"/>
+              <w:right w:val="single" w:sz="4" w:space="0" w:color="auto"/>
+            </w:tcBorders>
+            <w:hideMark/>
+          </w:tcPr>
+          <w:p>
+            <w:r>
+              <w:t>An obstacle for the Player to avoid. Falls from the sky in level 2.</w:t>
+            </w:r>
+          </w:p>
+          <w:p>
+            <w:r>
+              <w:t>Water droplet animation.</w:t>
+            </w:r>
+          </w:p>
+        </w:tc>
+      </w:tr>
+    </w:tbl>
+    <w:p/>
+    <w:p/>
     <w:p>
       <w:pPr>
         <w:pStyle w:val="Heading1"/>
@@ -156,10 +784,139 @@
         </w:numPr>
       </w:pPr>
       <w:r>
+        <w:lastRenderedPageBreak/>
         <w:t>Game Mechanics</w:t>
       </w:r>
-      <w:bookmarkStart w:id="0" w:name="_GoBack"/>
-      <w:bookmarkEnd w:id="0"/>
+    </w:p>
+    <w:p>
+      <w:pPr>
+        <w:pStyle w:val="ListParagraph"/>
+        <w:numPr>
+          <w:ilvl w:val="0"/>
+          <w:numId w:val="3"/>
+        </w:numPr>
+        <w:spacing w:line="256" w:lineRule="auto"/>
+      </w:pPr>
+      <w:r>
+        <w:t>If the Up Arrow is pressed, the Player jumps.</w:t>
+      </w:r>
+    </w:p>
+    <w:p>
+      <w:pPr>
+        <w:pStyle w:val="ListParagraph"/>
+        <w:numPr>
+          <w:ilvl w:val="0"/>
+          <w:numId w:val="3"/>
+        </w:numPr>
+        <w:spacing w:line="256" w:lineRule="auto"/>
+      </w:pPr>
+      <w:r>
+        <w:t>If the Right Arrow is pressed, the Player moves to the right of the screen (forward)</w:t>
+      </w:r>
+    </w:p>
+    <w:p>
+      <w:pPr>
+        <w:pStyle w:val="ListParagraph"/>
+        <w:numPr>
+          <w:ilvl w:val="0"/>
+          <w:numId w:val="3"/>
+        </w:numPr>
+        <w:spacing w:line="256" w:lineRule="auto"/>
+      </w:pPr>
+      <w:r>
+        <w:t>If the Left Arrow is pressed, the Player moves to the left of the screen (backward)</w:t>
+      </w:r>
+    </w:p>
+    <w:p>
+      <w:pPr>
+        <w:pStyle w:val="ListParagraph"/>
+        <w:numPr>
+          <w:ilvl w:val="0"/>
+          <w:numId w:val="3"/>
+        </w:numPr>
+        <w:spacing w:line="256" w:lineRule="auto"/>
+      </w:pPr>
+      <w:r>
+        <w:t>If the Down Arrow is pressed --? Crouch???</w:t>
+      </w:r>
+    </w:p>
+    <w:p>
+      <w:pPr>
+        <w:pStyle w:val="ListParagraph"/>
+        <w:numPr>
+          <w:ilvl w:val="0"/>
+          <w:numId w:val="3"/>
+        </w:numPr>
+        <w:spacing w:line="256" w:lineRule="auto"/>
+      </w:pPr>
+      <w:r>
+        <w:t>If the W is pressed on Level 2</w:t>
+      </w:r>
+      <w:proofErr w:type="gramStart"/>
+      <w:r>
+        <w:t>: ?</w:t>
+      </w:r>
+      <w:proofErr w:type="gramEnd"/>
+    </w:p>
+    <w:p>
+      <w:pPr>
+        <w:pStyle w:val="ListParagraph"/>
+        <w:numPr>
+          <w:ilvl w:val="0"/>
+          <w:numId w:val="3"/>
+        </w:numPr>
+        <w:spacing w:line="256" w:lineRule="auto"/>
+      </w:pPr>
+      <w:r>
+        <w:t>If the A is pressed on Level 2</w:t>
+      </w:r>
+      <w:proofErr w:type="gramStart"/>
+      <w:r>
+        <w:t>: ?</w:t>
+      </w:r>
+      <w:proofErr w:type="gramEnd"/>
+      <w:r>
+        <w:t xml:space="preserve"> </w:t>
+      </w:r>
+    </w:p>
+    <w:p>
+      <w:pPr>
+        <w:pStyle w:val="ListParagraph"/>
+        <w:numPr>
+          <w:ilvl w:val="0"/>
+          <w:numId w:val="3"/>
+        </w:numPr>
+        <w:spacing w:line="256" w:lineRule="auto"/>
+      </w:pPr>
+      <w:r>
+        <w:t>If the S is pressed on Level 2</w:t>
+      </w:r>
+      <w:proofErr w:type="gramStart"/>
+      <w:r>
+        <w:t>: ?</w:t>
+      </w:r>
+      <w:proofErr w:type="gramEnd"/>
+      <w:r>
+        <w:t xml:space="preserve"> </w:t>
+      </w:r>
+    </w:p>
+    <w:p>
+      <w:pPr>
+        <w:pStyle w:val="ListParagraph"/>
+        <w:numPr>
+          <w:ilvl w:val="0"/>
+          <w:numId w:val="3"/>
+        </w:numPr>
+        <w:spacing w:line="256" w:lineRule="auto"/>
+      </w:pPr>
+      <w:r>
+        <w:t>If the D is pressed on Level 2</w:t>
+      </w:r>
+      <w:proofErr w:type="gramStart"/>
+      <w:r>
+        <w:t>: ?</w:t>
+      </w:r>
+      <w:proofErr w:type="gramEnd"/>
     </w:p>
     <w:p/>
     <w:p/>
@@ -191,6 +948,208 @@
 <file path=word/numbering.xml><?xml version="1.0" encoding="utf-8"?>
 <w:numbering xmlns:wpc="http://schemas.microsoft.com/office/word/2010/wordprocessingCanvas" xmlns:cx="http://schemas.microsoft.com/office/drawing/2014/chartex" xmlns:cx1="http://schemas.microsoft.com/office/drawing/2015/9/8/chartex" xmlns:cx2="http://schemas.microsoft.com/office/drawing/2015/10/21/chartex" xmlns:cx3="http://schemas.microsoft.com/office/drawing/2016/5/9/chartex" xmlns:cx4="http://schemas.microsoft.com/office/drawing/2016/5/10/chartex" xmlns:cx5="http://schemas.microsoft.com/office/drawing/2016/5/11/chartex" xmlns:cx6="http://schemas.microsoft.com/office/drawing/2016/5/12/chartex" xmlns:cx7="http://schemas.microsoft.com/office/drawing/2016/5/13/chartex" xmlns:cx8="http://schemas.microsoft.com/office/drawing/2016/5/14/chartex" xmlns:mc="http://schemas.openxmlformats.org/markup-compatibility/2006" xmlns:aink="http://schemas.microsoft.com/office/drawing/2016/ink" xmlns:am3d="http://schemas.microsoft.com/office/drawing/2017/model3d" xmlns:o="urn:schemas-microsoft-com:office:office" xmlns:r="http://schemas.openxmlformats.org/officeDocument/2006/relationships" xmlns:m="http://schemas.openxmlformats.org/officeDocument/2006/math" xmlns:v="urn:schemas-microsoft-com:vml" xmlns:wp14="http://schemas.microsoft.com/office/word/2010/wordprocessingDrawing" xmlns:wp="http://schemas.openxmlformats.org/drawingml/2006/wordprocessingDrawing" xmlns:w10="urn:schemas-microsoft-com:office:word" xmlns:w="http://schemas.openxmlformats.org/wordprocessingml/2006/main" xmlns:w14="http://schemas.microsoft.com/office/word/2010/wordml" xmlns:w15="http://schemas.microsoft.com/office/word/2012/wordml" xmlns:w16cid="http://schemas.microsoft.com/office/word/2016/wordml/cid" xmlns:w16se="http://schemas.microsoft.com/office/word/2015/wordml/symex" xmlns:wpg="http://schemas.microsoft.com/office/word/2010/wordprocessingGroup" xmlns:wpi="http://schemas.microsoft.com/office/word/2010/wordprocessingInk" xmlns:wne="http://schemas.microsoft.com/office/word/2006/wordml" xmlns:wps="http://schemas.microsoft.com/office/word/2010/wordprocessingShape" mc:Ignorable="w14 w15 w16se w16cid wp14">
   <w:abstractNum w:abstractNumId="0" w15:restartNumberingAfterBreak="0">
+    <w:nsid w:val="35DC0190"/>
+    <w:multiLevelType w:val="hybridMultilevel"/>
+    <w:tmpl w:val="5A284A54"/>
+    <w:lvl w:ilvl="0" w:tplc="10090001">
+      <w:start w:val="1"/>
+      <w:numFmt w:val="bullet"/>
+      <w:lvlText w:val=""/>
+      <w:lvlJc w:val="left"/>
+      <w:pPr>
+        <w:ind w:left="720" w:hanging="360"/>
+      </w:pPr>
+      <w:rPr>
+        <w:rFonts w:ascii="Symbol" w:hAnsi="Symbol" w:hint="default"/>
+      </w:rPr>
+    </w:lvl>
+    <w:lvl w:ilvl="1" w:tplc="10090003">
+      <w:start w:val="1"/>
+      <w:numFmt w:val="bullet"/>
+      <w:lvlText w:val="o"/>
+      <w:lvlJc w:val="left"/>
+      <w:pPr>
+        <w:ind w:left="1440" w:hanging="360"/>
+      </w:pPr>
+      <w:rPr>
+        <w:rFonts w:ascii="Courier New" w:hAnsi="Courier New" w:cs="Courier New" w:hint="default"/>
+      </w:rPr>
+    </w:lvl>
+    <w:lvl w:ilvl="2" w:tplc="10090005">
+      <w:start w:val="1"/>
+      <w:numFmt w:val="bullet"/>
+      <w:lvlText w:val=""/>
+      <w:lvlJc w:val="left"/>
+      <w:pPr>
+        <w:ind w:left="2160" w:hanging="360"/>
+      </w:pPr>
+      <w:rPr>
+        <w:rFonts w:ascii="Wingdings" w:hAnsi="Wingdings" w:hint="default"/>
+      </w:rPr>
+    </w:lvl>
+    <w:lvl w:ilvl="3" w:tplc="10090001">
+      <w:start w:val="1"/>
+      <w:numFmt w:val="bullet"/>
+      <w:lvlText w:val=""/>
+      <w:lvlJc w:val="left"/>
+      <w:pPr>
+        <w:ind w:left="2880" w:hanging="360"/>
+      </w:pPr>
+      <w:rPr>
+        <w:rFonts w:ascii="Symbol" w:hAnsi="Symbol" w:hint="default"/>
+      </w:rPr>
+    </w:lvl>
+    <w:lvl w:ilvl="4" w:tplc="10090003">
+      <w:start w:val="1"/>
+      <w:numFmt w:val="bullet"/>
+      <w:lvlText w:val="o"/>
+      <w:lvlJc w:val="left"/>
+      <w:pPr>
+        <w:ind w:left="3600" w:hanging="360"/>
+      </w:pPr>
+      <w:rPr>
+        <w:rFonts w:ascii="Courier New" w:hAnsi="Courier New" w:cs="Courier New" w:hint="default"/>
+      </w:rPr>
+    </w:lvl>
+    <w:lvl w:ilvl="5" w:tplc="10090005">
+      <w:start w:val="1"/>
+      <w:numFmt w:val="bullet"/>
+      <w:lvlText w:val=""/>
+      <w:lvlJc w:val="left"/>
+      <w:pPr>
+        <w:ind w:left="4320" w:hanging="360"/>
+      </w:pPr>
+      <w:rPr>
+        <w:rFonts w:ascii="Wingdings" w:hAnsi="Wingdings" w:hint="default"/>
+      </w:rPr>
+    </w:lvl>
+    <w:lvl w:ilvl="6" w:tplc="10090001">
+      <w:start w:val="1"/>
+      <w:numFmt w:val="bullet"/>
+      <w:lvlText w:val=""/>
+      <w:lvlJc w:val="left"/>
+      <w:pPr>
+        <w:ind w:left="5040" w:hanging="360"/>
+      </w:pPr>
+      <w:rPr>
+        <w:rFonts w:ascii="Symbol" w:hAnsi="Symbol" w:hint="default"/>
+      </w:rPr>
+    </w:lvl>
+    <w:lvl w:ilvl="7" w:tplc="10090003">
+      <w:start w:val="1"/>
+      <w:numFmt w:val="bullet"/>
+      <w:lvlText w:val="o"/>
+      <w:lvlJc w:val="left"/>
+      <w:pPr>
+        <w:ind w:left="5760" w:hanging="360"/>
+      </w:pPr>
+      <w:rPr>
+        <w:rFonts w:ascii="Courier New" w:hAnsi="Courier New" w:cs="Courier New" w:hint="default"/>
+      </w:rPr>
+    </w:lvl>
+    <w:lvl w:ilvl="8" w:tplc="10090005">
+      <w:start w:val="1"/>
+      <w:numFmt w:val="bullet"/>
+      <w:lvlText w:val=""/>
+      <w:lvlJc w:val="left"/>
+      <w:pPr>
+        <w:ind w:left="6480" w:hanging="360"/>
+      </w:pPr>
+      <w:rPr>
+        <w:rFonts w:ascii="Wingdings" w:hAnsi="Wingdings" w:hint="default"/>
+      </w:rPr>
+    </w:lvl>
+  </w:abstractNum>
+  <w:abstractNum w:abstractNumId="1" w15:restartNumberingAfterBreak="0">
+    <w:nsid w:val="3E6A38FC"/>
+    <w:multiLevelType w:val="hybridMultilevel"/>
+    <w:tmpl w:val="CD002D46"/>
+    <w:lvl w:ilvl="0" w:tplc="10090001">
+      <w:start w:val="1"/>
+      <w:numFmt w:val="bullet"/>
+      <w:lvlText w:val=""/>
+      <w:lvlJc w:val="left"/>
+      <w:pPr>
+        <w:ind w:left="720" w:hanging="360"/>
+      </w:pPr>
+      <w:rPr>
+        <w:rFonts w:ascii="Symbol" w:hAnsi="Symbol" w:hint="default"/>
+      </w:rPr>
+    </w:lvl>
+    <w:lvl w:ilvl="1" w:tplc="10090019" w:tentative="1">
+      <w:start w:val="1"/>
+      <w:numFmt w:val="lowerLetter"/>
+      <w:lvlText w:val="%2."/>
+      <w:lvlJc w:val="left"/>
+      <w:pPr>
+        <w:ind w:left="1440" w:hanging="360"/>
+      </w:pPr>
+    </w:lvl>
+    <w:lvl w:ilvl="2" w:tplc="1009001B" w:tentative="1">
+      <w:start w:val="1"/>
+      <w:numFmt w:val="lowerRoman"/>
+      <w:lvlText w:val="%3."/>
+      <w:lvlJc w:val="right"/>
+      <w:pPr>
+        <w:ind w:left="2160" w:hanging="180"/>
+      </w:pPr>
+    </w:lvl>
+    <w:lvl w:ilvl="3" w:tplc="1009000F" w:tentative="1">
+      <w:start w:val="1"/>
+      <w:numFmt w:val="decimal"/>
+      <w:lvlText w:val="%4."/>
+      <w:lvlJc w:val="left"/>
+      <w:pPr>
+        <w:ind w:left="2880" w:hanging="360"/>
+      </w:pPr>
+    </w:lvl>
+    <w:lvl w:ilvl="4" w:tplc="10090019" w:tentative="1">
+      <w:start w:val="1"/>
+      <w:numFmt w:val="lowerLetter"/>
+      <w:lvlText w:val="%5."/>
+      <w:lvlJc w:val="left"/>
+      <w:pPr>
+        <w:ind w:left="3600" w:hanging="360"/>
+      </w:pPr>
+    </w:lvl>
+    <w:lvl w:ilvl="5" w:tplc="1009001B" w:tentative="1">
+      <w:start w:val="1"/>
+      <w:numFmt w:val="lowerRoman"/>
+      <w:lvlText w:val="%6."/>
+      <w:lvlJc w:val="right"/>
+      <w:pPr>
+        <w:ind w:left="4320" w:hanging="180"/>
+      </w:pPr>
+    </w:lvl>
+    <w:lvl w:ilvl="6" w:tplc="1009000F" w:tentative="1">
+      <w:start w:val="1"/>
+      <w:numFmt w:val="decimal"/>
+      <w:lvlText w:val="%7."/>
+      <w:lvlJc w:val="left"/>
+      <w:pPr>
+        <w:ind w:left="5040" w:hanging="360"/>
+      </w:pPr>
+    </w:lvl>
+    <w:lvl w:ilvl="7" w:tplc="10090019" w:tentative="1">
+      <w:start w:val="1"/>
+      <w:numFmt w:val="lowerLetter"/>
+      <w:lvlText w:val="%8."/>
+      <w:lvlJc w:val="left"/>
+      <w:pPr>
+        <w:ind w:left="5760" w:hanging="360"/>
+      </w:pPr>
+    </w:lvl>
+    <w:lvl w:ilvl="8" w:tplc="1009001B" w:tentative="1">
+      <w:start w:val="1"/>
+      <w:numFmt w:val="lowerRoman"/>
+      <w:lvlText w:val="%9."/>
+      <w:lvlJc w:val="right"/>
+      <w:pPr>
+        <w:ind w:left="6480" w:hanging="180"/>
+      </w:pPr>
+    </w:lvl>
+  </w:abstractNum>
+  <w:abstractNum w:abstractNumId="2" w15:restartNumberingAfterBreak="0">
     <w:nsid w:val="607231A4"/>
     <w:multiLevelType w:val="hybridMultilevel"/>
     <w:tmpl w:val="82E62812"/>
@@ -280,7 +1239,22 @@
     </w:lvl>
   </w:abstractNum>
   <w:num w:numId="1">
+    <w:abstractNumId w:val="2"/>
+  </w:num>
+  <w:num w:numId="2">
     <w:abstractNumId w:val="0"/>
+    <w:lvlOverride w:ilvl="0"/>
+    <w:lvlOverride w:ilvl="1"/>
+    <w:lvlOverride w:ilvl="2"/>
+    <w:lvlOverride w:ilvl="3"/>
+    <w:lvlOverride w:ilvl="4"/>
+    <w:lvlOverride w:ilvl="5"/>
+    <w:lvlOverride w:ilvl="6"/>
+    <w:lvlOverride w:ilvl="7"/>
+    <w:lvlOverride w:ilvl="8"/>
+  </w:num>
+  <w:num w:numId="3">
+    <w:abstractNumId w:val="1"/>
   </w:num>
 </w:numbering>
 </file>
@@ -841,6 +1815,37 @@
       <w:spacing w:after="0" w:line="240" w:lineRule="auto"/>
     </w:pPr>
   </w:style>
+  <w:style w:type="table" w:styleId="TableGrid">
+    <w:name w:val="Table Grid"/>
+    <w:basedOn w:val="TableNormal"/>
+    <w:uiPriority w:val="39"/>
+    <w:rsid w:val="0060502B"/>
+    <w:pPr>
+      <w:spacing w:after="0" w:line="240" w:lineRule="auto"/>
+    </w:pPr>
+    <w:tblPr>
+      <w:tblInd w:w="0" w:type="nil"/>
+      <w:tblBorders>
+        <w:top w:val="single" w:sz="4" w:space="0" w:color="auto"/>
+        <w:left w:val="single" w:sz="4" w:space="0" w:color="auto"/>
+        <w:bottom w:val="single" w:sz="4" w:space="0" w:color="auto"/>
+        <w:right w:val="single" w:sz="4" w:space="0" w:color="auto"/>
+        <w:insideH w:val="single" w:sz="4" w:space="0" w:color="auto"/>
+        <w:insideV w:val="single" w:sz="4" w:space="0" w:color="auto"/>
+      </w:tblBorders>
+    </w:tblPr>
+  </w:style>
+  <w:style w:type="paragraph" w:styleId="ListParagraph">
+    <w:name w:val="List Paragraph"/>
+    <w:basedOn w:val="Normal"/>
+    <w:uiPriority w:val="34"/>
+    <w:qFormat/>
+    <w:rsid w:val="0060502B"/>
+    <w:pPr>
+      <w:ind w:left="720"/>
+      <w:contextualSpacing/>
+    </w:pPr>
+  </w:style>
 </w:styles>
 </file>
 

</xml_diff>

<commit_message>
modified game mechanics and readme
</commit_message>
<xml_diff>
--- a/docs/GameDesignDocument.docx
+++ b/docs/GameDesignDocument.docx
@@ -55,8 +55,6 @@
       <w:r>
         <w:t>n</w:t>
       </w:r>
-      <w:bookmarkStart w:id="0" w:name="_GoBack"/>
-      <w:bookmarkEnd w:id="0"/>
       <w:r>
         <w:t>ooran.el-sherif@gmail.com</w:t>
       </w:r>
@@ -798,7 +796,18 @@
         <w:spacing w:line="256" w:lineRule="auto"/>
       </w:pPr>
       <w:r>
-        <w:t>If the Up Arrow is pressed, the Player jumps.</w:t>
+        <w:t xml:space="preserve">Up Arrow </w:t>
+      </w:r>
+      <w:r>
+        <w:t xml:space="preserve">press: </w:t>
+      </w:r>
+      <w:proofErr w:type="gramStart"/>
+      <w:r>
+        <w:t>the</w:t>
+      </w:r>
+      <w:proofErr w:type="gramEnd"/>
+      <w:r>
+        <w:t xml:space="preserve"> Player jumps.</w:t>
       </w:r>
     </w:p>
     <w:p>
@@ -811,7 +820,21 @@
         <w:spacing w:line="256" w:lineRule="auto"/>
       </w:pPr>
       <w:r>
-        <w:t>If the Right Arrow is pressed, the Player moves to the right of the screen (forward)</w:t>
+        <w:t>Right Arrow pres</w:t>
+      </w:r>
+      <w:r>
+        <w:t>s:</w:t>
+      </w:r>
+      <w:r>
+        <w:t xml:space="preserve"> </w:t>
+      </w:r>
+      <w:proofErr w:type="gramStart"/>
+      <w:r>
+        <w:t>the</w:t>
+      </w:r>
+      <w:proofErr w:type="gramEnd"/>
+      <w:r>
+        <w:t xml:space="preserve"> Player moves to the right of the screen (forward)</w:t>
       </w:r>
     </w:p>
     <w:p>
@@ -824,7 +847,21 @@
         <w:spacing w:line="256" w:lineRule="auto"/>
       </w:pPr>
       <w:r>
-        <w:t>If the Left Arrow is pressed, the Player moves to the left of the screen (backward)</w:t>
+        <w:t>Left Arrow is press</w:t>
+      </w:r>
+      <w:r>
+        <w:t>:</w:t>
+      </w:r>
+      <w:r>
+        <w:t xml:space="preserve"> </w:t>
+      </w:r>
+      <w:proofErr w:type="gramStart"/>
+      <w:r>
+        <w:t>the</w:t>
+      </w:r>
+      <w:proofErr w:type="gramEnd"/>
+      <w:r>
+        <w:t xml:space="preserve"> Player moves to the left of the screen (backward)</w:t>
       </w:r>
     </w:p>
     <w:p>
@@ -837,7 +874,15 @@
         <w:spacing w:line="256" w:lineRule="auto"/>
       </w:pPr>
       <w:r>
-        <w:t>If the Down Arrow is pressed --? Crouch???</w:t>
+        <w:t xml:space="preserve">Space Button press: </w:t>
+      </w:r>
+      <w:proofErr w:type="gramStart"/>
+      <w:r>
+        <w:t>the</w:t>
+      </w:r>
+      <w:proofErr w:type="gramEnd"/>
+      <w:r>
+        <w:t xml:space="preserve"> Player jumps</w:t>
       </w:r>
     </w:p>
     <w:p>
@@ -850,13 +895,22 @@
         <w:spacing w:line="256" w:lineRule="auto"/>
       </w:pPr>
       <w:r>
-        <w:t>If the W is pressed on Level 2</w:t>
+        <w:t xml:space="preserve">A </w:t>
+      </w:r>
+      <w:r>
+        <w:t>Key Press</w:t>
+      </w:r>
+      <w:r>
+        <w:t xml:space="preserve"> on Level 2: </w:t>
       </w:r>
       <w:proofErr w:type="gramStart"/>
       <w:r>
-        <w:t>: ?</w:t>
+        <w:t>the</w:t>
       </w:r>
       <w:proofErr w:type="gramEnd"/>
+      <w:r>
+        <w:t xml:space="preserve"> Player dodges raindrop by moving to the first segment of screen</w:t>
+      </w:r>
     </w:p>
     <w:p>
       <w:pPr>
@@ -868,15 +922,18 @@
         <w:spacing w:line="256" w:lineRule="auto"/>
       </w:pPr>
       <w:r>
-        <w:t>If the A is pressed on Level 2</w:t>
+        <w:t>S Key Press</w:t>
+      </w:r>
+      <w:r>
+        <w:t xml:space="preserve"> on Level 2: </w:t>
       </w:r>
       <w:proofErr w:type="gramStart"/>
       <w:r>
-        <w:t>: ?</w:t>
+        <w:t>the</w:t>
       </w:r>
       <w:proofErr w:type="gramEnd"/>
       <w:r>
-        <w:t xml:space="preserve"> </w:t>
+        <w:t xml:space="preserve"> Player dodges raindrop by moving to the second segment of screen</w:t>
       </w:r>
     </w:p>
     <w:p>
@@ -889,34 +946,19 @@
         <w:spacing w:line="256" w:lineRule="auto"/>
       </w:pPr>
       <w:r>
-        <w:t>If the S is pressed on Level 2</w:t>
-      </w:r>
-      <w:proofErr w:type="gramStart"/>
-      <w:r>
-        <w:t>: ?</w:t>
-      </w:r>
-      <w:proofErr w:type="gramEnd"/>
-      <w:r>
-        <w:t xml:space="preserve"> </w:t>
-      </w:r>
-    </w:p>
-    <w:p>
-      <w:pPr>
-        <w:pStyle w:val="ListParagraph"/>
-        <w:numPr>
-          <w:ilvl w:val="0"/>
-          <w:numId w:val="3"/>
-        </w:numPr>
-        <w:spacing w:line="256" w:lineRule="auto"/>
-      </w:pPr>
-      <w:r>
-        <w:t>If the D is pressed on Level 2</w:t>
-      </w:r>
-      <w:proofErr w:type="gramStart"/>
-      <w:r>
-        <w:t>: ?</w:t>
-      </w:r>
-      <w:proofErr w:type="gramEnd"/>
+        <w:t xml:space="preserve">D </w:t>
+      </w:r>
+      <w:r>
+        <w:t>Key Press</w:t>
+      </w:r>
+      <w:r>
+        <w:t xml:space="preserve"> on Level 2: </w:t>
+      </w:r>
+      <w:r>
+        <w:t>the Player dodges raindrop by moving to the third segment of screen</w:t>
+      </w:r>
+      <w:bookmarkStart w:id="0" w:name="_GoBack"/>
+      <w:bookmarkEnd w:id="0"/>
     </w:p>
     <w:p/>
     <w:p/>
@@ -1243,15 +1285,6 @@
   </w:num>
   <w:num w:numId="2">
     <w:abstractNumId w:val="0"/>
-    <w:lvlOverride w:ilvl="0"/>
-    <w:lvlOverride w:ilvl="1"/>
-    <w:lvlOverride w:ilvl="2"/>
-    <w:lvlOverride w:ilvl="3"/>
-    <w:lvlOverride w:ilvl="4"/>
-    <w:lvlOverride w:ilvl="5"/>
-    <w:lvlOverride w:ilvl="6"/>
-    <w:lvlOverride w:ilvl="7"/>
-    <w:lvlOverride w:ilvl="8"/>
   </w:num>
   <w:num w:numId="3">
     <w:abstractNumId w:val="1"/>

</xml_diff>

<commit_message>
GDD had missing word. Now finished
</commit_message>
<xml_diff>
--- a/docs/GameDesignDocument.docx
+++ b/docs/GameDesignDocument.docx
@@ -145,6 +145,11 @@
       <w:r>
         <w:t xml:space="preserve">       The teachers are being forced back to work by legislation. Now they need to get there on time to start their first day back. The player must run forward and jump while avoiding all obstacles in their way to make it back in time. Busses, cars, and miserable </w:t>
       </w:r>
+      <w:r>
+        <w:t xml:space="preserve">weather </w:t>
+      </w:r>
+      <w:bookmarkStart w:id="0" w:name="_GoBack"/>
+      <w:bookmarkEnd w:id="0"/>
       <w:r>
         <w:t>will all try and prevent the player from getting to their class in time.</w:t>
       </w:r>
@@ -1274,18 +1279,18 @@
         <w:spacing w:line="256" w:lineRule="auto"/>
       </w:pPr>
       <w:r>
-        <w:t xml:space="preserve">Up </w:t>
-      </w:r>
-      <w:bookmarkStart w:id="0" w:name="_GoBack"/>
-      <w:bookmarkEnd w:id="0"/>
-      <w:r>
-        <w:t xml:space="preserve">Arrow </w:t>
+        <w:t xml:space="preserve">Up Arrow </w:t>
       </w:r>
       <w:r>
         <w:t xml:space="preserve">press: </w:t>
       </w:r>
-      <w:r>
-        <w:t>the Player jumps.</w:t>
+      <w:proofErr w:type="gramStart"/>
+      <w:r>
+        <w:t>the</w:t>
+      </w:r>
+      <w:proofErr w:type="gramEnd"/>
+      <w:r>
+        <w:t xml:space="preserve"> Player jumps.</w:t>
       </w:r>
     </w:p>
     <w:p>

</xml_diff>

<commit_message>
GDD really finished for good
</commit_message>
<xml_diff>
--- a/docs/GameDesignDocument.docx
+++ b/docs/GameDesignDocument.docx
@@ -143,15 +143,18 @@
     </w:p>
     <w:p>
       <w:r>
-        <w:t xml:space="preserve">       The teachers are being forced back to work by legislation. Now they need to get there on time to start their first day back. The player must run forward and jump while avoiding all obstacles in their way to make it back in time. Busses, cars, and miserable </w:t>
-      </w:r>
-      <w:r>
-        <w:t xml:space="preserve">weather </w:t>
+        <w:t>The player will control a teacher character who is running through the city to get back to work. The character will automatically run forward</w:t>
+      </w:r>
+      <w:r>
+        <w:t xml:space="preserve"> throughout the game and objects like cars and busses will try and stop the character from getting to work. The player must avoid these obstacles by jumping over them. In the second level the weather will change from a sunny day to a rainy day.</w:t>
+      </w:r>
+      <w:r>
+        <w:t xml:space="preserve"> Then</w:t>
       </w:r>
       <w:bookmarkStart w:id="0" w:name="_GoBack"/>
       <w:bookmarkEnd w:id="0"/>
       <w:r>
-        <w:t>will all try and prevent the player from getting to their class in time.</w:t>
+        <w:t xml:space="preserve"> there will be a raincloud above the player and they must move between three separate ‘columns’ to avoid the rain drops hitting them on top of avoiding all other obstacles.</w:t>
       </w:r>
     </w:p>
     <w:p>
@@ -168,15 +171,7 @@
     </w:p>
     <w:p>
       <w:r>
-        <w:t xml:space="preserve">Game designer Dylan Roberts was applauded for his late 2017 opus ‘Contract Negotiator’ because of it’s topical theme and addictive gameplay. The runaway success achieved success all around the globe. When the Faculty Strike conflict </w:t>
-      </w:r>
-      <w:proofErr w:type="gramStart"/>
-      <w:r>
-        <w:t>changed</w:t>
-      </w:r>
-      <w:proofErr w:type="gramEnd"/>
-      <w:r>
-        <w:t xml:space="preserve"> and the teachers were being forced back to work, Dylan decided to team up with Team DNS to create a sequel ‘Contract Negotiator 2: Back to Work’. With more levels, better graphics, and new gameplay mechanics ‘Contract Negotiator 2’ will be another success.</w:t>
+        <w:t>The teachers are being forced back to work by legislation. Now they need to get there on time to start their first day back. The player must run forward and jump while avoiding all obstacles in their way to make it back in time. Busses, cars, and miserable weather will all try and prevent the player from getting to their class in time.</w:t>
       </w:r>
     </w:p>
     <w:p>

</xml_diff>